<commit_message>
feat: add ask in pengetahuan-kuantitatif-1 on tps-pengetahuan-kuantitatif 24
</commit_message>
<xml_diff>
--- a/tps-2024/tps-pengetahuan-kuantitatif/pengetahuan-kuantitatif-1.docx
+++ b/tps-2024/tps-pengetahuan-kuantitatif/pengetahuan-kuantitatif-1.docx
@@ -88,25 +88,12 @@
           <w:sz w:val="24"/>
         </w:rPr>
       </w:pPr>
-    </w:p>
-    <w:p>
-      <w:pPr>
-        <w:pStyle w:val="ListParagraph"/>
-        <w:spacing w:line="360" w:lineRule="auto"/>
-        <w:ind w:left="360"/>
-        <w:jc w:val="both"/>
+      <w:r>
         <w:rPr>
           <w:rFonts w:ascii="Times New Roman" w:hAnsi="Times New Roman"/>
           <w:b/>
           <w:bCs/>
-          <w:sz w:val="24"/>
-        </w:rPr>
-      </w:pPr>
-      <w:r>
-        <w:rPr>
-          <w:rFonts w:ascii="Times New Roman" w:hAnsi="Times New Roman"/>
-          <w:b/>
-          <w:bCs/>
+          <w:noProof/>
           <w:sz w:val="24"/>
         </w:rPr>
         <w:drawing>
@@ -154,20 +141,6 @@
         <w:jc w:val="both"/>
         <w:rPr>
           <w:rFonts w:ascii="Times New Roman" w:hAnsi="Times New Roman"/>
-          <w:b/>
-          <w:bCs/>
-          <w:sz w:val="24"/>
-        </w:rPr>
-      </w:pPr>
-    </w:p>
-    <w:p>
-      <w:pPr>
-        <w:pStyle w:val="ListParagraph"/>
-        <w:spacing w:line="360" w:lineRule="auto"/>
-        <w:ind w:left="360"/>
-        <w:jc w:val="both"/>
-        <w:rPr>
-          <w:rFonts w:ascii="Times New Roman" w:hAnsi="Times New Roman"/>
           <w:sz w:val="24"/>
         </w:rPr>
       </w:pPr>
@@ -288,6 +261,233 @@
         </w:rPr>
         <w:t>18</w:t>
       </w:r>
+    </w:p>
+    <w:p>
+      <w:pPr>
+        <w:spacing w:line="360" w:lineRule="auto"/>
+        <w:jc w:val="both"/>
+        <w:rPr>
+          <w:rFonts w:ascii="Times New Roman" w:hAnsi="Times New Roman"/>
+          <w:sz w:val="24"/>
+        </w:rPr>
+      </w:pPr>
+    </w:p>
+    <w:p>
+      <w:pPr>
+        <w:pStyle w:val="ListParagraph"/>
+        <w:numPr>
+          <w:ilvl w:val="0"/>
+          <w:numId w:val="8"/>
+        </w:numPr>
+        <w:spacing w:line="360" w:lineRule="auto"/>
+        <w:jc w:val="both"/>
+        <w:rPr>
+          <w:rFonts w:ascii="Times New Roman" w:hAnsi="Times New Roman"/>
+          <w:sz w:val="24"/>
+        </w:rPr>
+      </w:pPr>
+      <w:r>
+        <w:rPr>
+          <w:rFonts w:ascii="Times New Roman" w:hAnsi="Times New Roman"/>
+          <w:sz w:val="24"/>
+        </w:rPr>
+        <w:t>Segitiga EFG dan segitiga JKL sebangun.</w:t>
+      </w:r>
+    </w:p>
+    <w:p>
+      <w:pPr>
+        <w:pStyle w:val="ListParagraph"/>
+        <w:spacing w:line="360" w:lineRule="auto"/>
+        <w:ind w:left="360"/>
+        <w:jc w:val="both"/>
+        <w:rPr>
+          <w:rFonts w:ascii="Times New Roman" w:hAnsi="Times New Roman"/>
+          <w:sz w:val="24"/>
+        </w:rPr>
+      </w:pPr>
+      <w:r>
+        <w:rPr>
+          <w:rFonts w:ascii="Times New Roman" w:hAnsi="Times New Roman"/>
+          <w:sz w:val="24"/>
+        </w:rPr>
+        <w:drawing>
+          <wp:inline distT="0" distB="0" distL="0" distR="0" wp14:anchorId="3CEBBE73" wp14:editId="3AF61E64">
+            <wp:extent cx="3035456" cy="2140060"/>
+            <wp:effectExtent l="0" t="0" r="0" b="0"/>
+            <wp:docPr id="2" name="Picture 2"/>
+            <wp:cNvGraphicFramePr>
+              <a:graphicFrameLocks xmlns:a="http://schemas.openxmlformats.org/drawingml/2006/main" noChangeAspect="1"/>
+            </wp:cNvGraphicFramePr>
+            <a:graphic xmlns:a="http://schemas.openxmlformats.org/drawingml/2006/main">
+              <a:graphicData uri="http://schemas.openxmlformats.org/drawingml/2006/picture">
+                <pic:pic xmlns:pic="http://schemas.openxmlformats.org/drawingml/2006/picture">
+                  <pic:nvPicPr>
+                    <pic:cNvPr id="1" name=""/>
+                    <pic:cNvPicPr/>
+                  </pic:nvPicPr>
+                  <pic:blipFill>
+                    <a:blip r:embed="rId6"/>
+                    <a:stretch>
+                      <a:fillRect/>
+                    </a:stretch>
+                  </pic:blipFill>
+                  <pic:spPr>
+                    <a:xfrm>
+                      <a:off x="0" y="0"/>
+                      <a:ext cx="3035456" cy="2140060"/>
+                    </a:xfrm>
+                    <a:prstGeom prst="rect">
+                      <a:avLst/>
+                    </a:prstGeom>
+                  </pic:spPr>
+                </pic:pic>
+              </a:graphicData>
+            </a:graphic>
+          </wp:inline>
+        </w:drawing>
+      </w:r>
+    </w:p>
+    <w:p>
+      <w:pPr>
+        <w:pStyle w:val="ListParagraph"/>
+        <w:spacing w:line="360" w:lineRule="auto"/>
+        <w:ind w:left="360"/>
+        <w:jc w:val="both"/>
+        <w:rPr>
+          <w:rFonts w:ascii="Times New Roman" w:hAnsi="Times New Roman"/>
+          <w:sz w:val="24"/>
+        </w:rPr>
+      </w:pPr>
+      <w:r>
+        <w:rPr>
+          <w:rFonts w:ascii="Times New Roman" w:hAnsi="Times New Roman"/>
+          <w:sz w:val="24"/>
+        </w:rPr>
+        <w:t>Luas segitiga JKL adalah …</w:t>
+      </w:r>
+    </w:p>
+    <w:p>
+      <w:pPr>
+        <w:pStyle w:val="ListParagraph"/>
+        <w:numPr>
+          <w:ilvl w:val="0"/>
+          <w:numId w:val="11"/>
+        </w:numPr>
+        <w:spacing w:line="360" w:lineRule="auto"/>
+        <w:jc w:val="both"/>
+        <w:rPr>
+          <w:rFonts w:ascii="Times New Roman" w:hAnsi="Times New Roman"/>
+          <w:sz w:val="24"/>
+        </w:rPr>
+      </w:pPr>
+      <w:r>
+        <w:rPr>
+          <w:rFonts w:ascii="Times New Roman" w:hAnsi="Times New Roman"/>
+          <w:sz w:val="24"/>
+        </w:rPr>
+        <w:t>42</w:t>
+      </w:r>
+    </w:p>
+    <w:p>
+      <w:pPr>
+        <w:pStyle w:val="ListParagraph"/>
+        <w:numPr>
+          <w:ilvl w:val="0"/>
+          <w:numId w:val="11"/>
+        </w:numPr>
+        <w:spacing w:line="360" w:lineRule="auto"/>
+        <w:jc w:val="both"/>
+        <w:rPr>
+          <w:rFonts w:ascii="Times New Roman" w:hAnsi="Times New Roman"/>
+          <w:sz w:val="24"/>
+        </w:rPr>
+      </w:pPr>
+      <w:r>
+        <w:rPr>
+          <w:rFonts w:ascii="Times New Roman" w:hAnsi="Times New Roman"/>
+          <w:sz w:val="24"/>
+        </w:rPr>
+        <w:t>23,5</w:t>
+      </w:r>
+    </w:p>
+    <w:p>
+      <w:pPr>
+        <w:pStyle w:val="ListParagraph"/>
+        <w:numPr>
+          <w:ilvl w:val="0"/>
+          <w:numId w:val="11"/>
+        </w:numPr>
+        <w:spacing w:line="360" w:lineRule="auto"/>
+        <w:jc w:val="both"/>
+        <w:rPr>
+          <w:rFonts w:ascii="Times New Roman" w:hAnsi="Times New Roman"/>
+          <w:sz w:val="24"/>
+        </w:rPr>
+      </w:pPr>
+      <w:r>
+        <w:rPr>
+          <w:rFonts w:ascii="Times New Roman" w:hAnsi="Times New Roman"/>
+          <w:sz w:val="24"/>
+        </w:rPr>
+        <w:t>21</w:t>
+      </w:r>
+    </w:p>
+    <w:p>
+      <w:pPr>
+        <w:pStyle w:val="ListParagraph"/>
+        <w:numPr>
+          <w:ilvl w:val="0"/>
+          <w:numId w:val="11"/>
+        </w:numPr>
+        <w:spacing w:line="360" w:lineRule="auto"/>
+        <w:jc w:val="both"/>
+        <w:rPr>
+          <w:rFonts w:ascii="Times New Roman" w:hAnsi="Times New Roman"/>
+          <w:sz w:val="24"/>
+        </w:rPr>
+      </w:pPr>
+      <w:r>
+        <w:rPr>
+          <w:rFonts w:ascii="Times New Roman" w:hAnsi="Times New Roman"/>
+          <w:sz w:val="24"/>
+        </w:rPr>
+        <w:t>17</w:t>
+      </w:r>
+    </w:p>
+    <w:p>
+      <w:pPr>
+        <w:pStyle w:val="ListParagraph"/>
+        <w:numPr>
+          <w:ilvl w:val="0"/>
+          <w:numId w:val="11"/>
+        </w:numPr>
+        <w:spacing w:line="360" w:lineRule="auto"/>
+        <w:jc w:val="both"/>
+        <w:rPr>
+          <w:rFonts w:ascii="Times New Roman" w:hAnsi="Times New Roman"/>
+          <w:sz w:val="24"/>
+        </w:rPr>
+      </w:pPr>
+      <w:r>
+        <w:rPr>
+          <w:rFonts w:ascii="Times New Roman" w:hAnsi="Times New Roman"/>
+          <w:sz w:val="24"/>
+        </w:rPr>
+        <w:lastRenderedPageBreak/>
+        <w:t>10,5</w:t>
+      </w:r>
+    </w:p>
+    <w:p>
+      <w:pPr>
+        <w:pStyle w:val="ListParagraph"/>
+        <w:spacing w:line="360" w:lineRule="auto"/>
+        <w:ind w:left="360"/>
+        <w:jc w:val="both"/>
+        <w:rPr>
+          <w:rFonts w:ascii="Times New Roman" w:hAnsi="Times New Roman"/>
+          <w:sz w:val="24"/>
+        </w:rPr>
+      </w:pPr>
     </w:p>
     <w:p>
       <w:pPr>
@@ -471,6 +671,13 @@
                 <w:sz w:val="24"/>
               </w:rPr>
             </w:pPr>
+            <w:r>
+              <w:rPr>
+                <w:rFonts w:ascii="Times New Roman" w:hAnsi="Times New Roman"/>
+                <w:sz w:val="24"/>
+              </w:rPr>
+              <w:t>E</w:t>
+            </w:r>
           </w:p>
         </w:tc>
         <w:tc>
@@ -1223,6 +1430,95 @@
     </w:lvl>
   </w:abstractNum>
   <w:abstractNum w:abstractNumId="5" w15:restartNumberingAfterBreak="0">
+    <w:nsid w:val="30DE5E59"/>
+    <w:multiLevelType w:val="hybridMultilevel"/>
+    <w:tmpl w:val="FE0E19A6"/>
+    <w:lvl w:ilvl="0" w:tplc="38090019">
+      <w:start w:val="1"/>
+      <w:numFmt w:val="lowerLetter"/>
+      <w:lvlText w:val="%1."/>
+      <w:lvlJc w:val="left"/>
+      <w:pPr>
+        <w:ind w:left="720" w:hanging="360"/>
+      </w:pPr>
+      <w:rPr>
+        <w:rFonts w:hint="default"/>
+      </w:rPr>
+    </w:lvl>
+    <w:lvl w:ilvl="1" w:tplc="38090019" w:tentative="1">
+      <w:start w:val="1"/>
+      <w:numFmt w:val="lowerLetter"/>
+      <w:lvlText w:val="%2."/>
+      <w:lvlJc w:val="left"/>
+      <w:pPr>
+        <w:ind w:left="1440" w:hanging="360"/>
+      </w:pPr>
+    </w:lvl>
+    <w:lvl w:ilvl="2" w:tplc="3809001B" w:tentative="1">
+      <w:start w:val="1"/>
+      <w:numFmt w:val="lowerRoman"/>
+      <w:lvlText w:val="%3."/>
+      <w:lvlJc w:val="right"/>
+      <w:pPr>
+        <w:ind w:left="2160" w:hanging="180"/>
+      </w:pPr>
+    </w:lvl>
+    <w:lvl w:ilvl="3" w:tplc="3809000F" w:tentative="1">
+      <w:start w:val="1"/>
+      <w:numFmt w:val="decimal"/>
+      <w:lvlText w:val="%4."/>
+      <w:lvlJc w:val="left"/>
+      <w:pPr>
+        <w:ind w:left="2880" w:hanging="360"/>
+      </w:pPr>
+    </w:lvl>
+    <w:lvl w:ilvl="4" w:tplc="38090019" w:tentative="1">
+      <w:start w:val="1"/>
+      <w:numFmt w:val="lowerLetter"/>
+      <w:lvlText w:val="%5."/>
+      <w:lvlJc w:val="left"/>
+      <w:pPr>
+        <w:ind w:left="3600" w:hanging="360"/>
+      </w:pPr>
+    </w:lvl>
+    <w:lvl w:ilvl="5" w:tplc="3809001B" w:tentative="1">
+      <w:start w:val="1"/>
+      <w:numFmt w:val="lowerRoman"/>
+      <w:lvlText w:val="%6."/>
+      <w:lvlJc w:val="right"/>
+      <w:pPr>
+        <w:ind w:left="4320" w:hanging="180"/>
+      </w:pPr>
+    </w:lvl>
+    <w:lvl w:ilvl="6" w:tplc="3809000F" w:tentative="1">
+      <w:start w:val="1"/>
+      <w:numFmt w:val="decimal"/>
+      <w:lvlText w:val="%7."/>
+      <w:lvlJc w:val="left"/>
+      <w:pPr>
+        <w:ind w:left="5040" w:hanging="360"/>
+      </w:pPr>
+    </w:lvl>
+    <w:lvl w:ilvl="7" w:tplc="38090019" w:tentative="1">
+      <w:start w:val="1"/>
+      <w:numFmt w:val="lowerLetter"/>
+      <w:lvlText w:val="%8."/>
+      <w:lvlJc w:val="left"/>
+      <w:pPr>
+        <w:ind w:left="5760" w:hanging="360"/>
+      </w:pPr>
+    </w:lvl>
+    <w:lvl w:ilvl="8" w:tplc="3809001B" w:tentative="1">
+      <w:start w:val="1"/>
+      <w:numFmt w:val="lowerRoman"/>
+      <w:lvlText w:val="%9."/>
+      <w:lvlJc w:val="right"/>
+      <w:pPr>
+        <w:ind w:left="6480" w:hanging="180"/>
+      </w:pPr>
+    </w:lvl>
+  </w:abstractNum>
+  <w:abstractNum w:abstractNumId="6" w15:restartNumberingAfterBreak="0">
     <w:nsid w:val="311247BD"/>
     <w:multiLevelType w:val="hybridMultilevel"/>
     <w:tmpl w:val="CC4C2D1A"/>
@@ -1311,7 +1607,7 @@
       </w:pPr>
     </w:lvl>
   </w:abstractNum>
-  <w:abstractNum w:abstractNumId="6" w15:restartNumberingAfterBreak="0">
+  <w:abstractNum w:abstractNumId="7" w15:restartNumberingAfterBreak="0">
     <w:nsid w:val="560B1968"/>
     <w:multiLevelType w:val="hybridMultilevel"/>
     <w:tmpl w:val="67303B3E"/>
@@ -1400,7 +1696,7 @@
       </w:pPr>
     </w:lvl>
   </w:abstractNum>
-  <w:abstractNum w:abstractNumId="7" w15:restartNumberingAfterBreak="0">
+  <w:abstractNum w:abstractNumId="8" w15:restartNumberingAfterBreak="0">
     <w:nsid w:val="57A1096A"/>
     <w:multiLevelType w:val="hybridMultilevel"/>
     <w:tmpl w:val="AE3E1C40"/>
@@ -1486,7 +1782,7 @@
       </w:pPr>
     </w:lvl>
   </w:abstractNum>
-  <w:abstractNum w:abstractNumId="8" w15:restartNumberingAfterBreak="0">
+  <w:abstractNum w:abstractNumId="9" w15:restartNumberingAfterBreak="0">
     <w:nsid w:val="77B778DF"/>
     <w:multiLevelType w:val="hybridMultilevel"/>
     <w:tmpl w:val="BCEAD694"/>
@@ -1575,7 +1871,7 @@
       </w:pPr>
     </w:lvl>
   </w:abstractNum>
-  <w:abstractNum w:abstractNumId="9" w15:restartNumberingAfterBreak="0">
+  <w:abstractNum w:abstractNumId="10" w15:restartNumberingAfterBreak="0">
     <w:nsid w:val="77E60996"/>
     <w:multiLevelType w:val="hybridMultilevel"/>
     <w:tmpl w:val="04CC5C8C"/>
@@ -1668,19 +1964,19 @@
     <w:abstractNumId w:val="0"/>
   </w:num>
   <w:num w:numId="2">
-    <w:abstractNumId w:val="5"/>
+    <w:abstractNumId w:val="6"/>
   </w:num>
   <w:num w:numId="3">
-    <w:abstractNumId w:val="6"/>
+    <w:abstractNumId w:val="7"/>
   </w:num>
   <w:num w:numId="4">
-    <w:abstractNumId w:val="9"/>
+    <w:abstractNumId w:val="10"/>
   </w:num>
   <w:num w:numId="5">
     <w:abstractNumId w:val="2"/>
   </w:num>
   <w:num w:numId="6">
-    <w:abstractNumId w:val="7"/>
+    <w:abstractNumId w:val="8"/>
   </w:num>
   <w:num w:numId="7">
     <w:abstractNumId w:val="1"/>
@@ -1692,7 +1988,10 @@
     <w:abstractNumId w:val="4"/>
   </w:num>
   <w:num w:numId="10">
-    <w:abstractNumId w:val="8"/>
+    <w:abstractNumId w:val="9"/>
+  </w:num>
+  <w:num w:numId="11">
+    <w:abstractNumId w:val="5"/>
   </w:num>
 </w:numbering>
 </file>

</xml_diff>